<commit_message>
added answer to sub question
</commit_message>
<xml_diff>
--- a/Week 1/Bendt_Jamison_ProblemSolving/Bendt_Jamison_ProblemSolving.docx
+++ b/Week 1/Bendt_Jamison_ProblemSolving/Bendt_Jamison_ProblemSolving.docx
@@ -30,8 +30,6 @@
           <w:szCs w:val="22"/>
         </w:rPr>
       </w:pPr>
-      <w:bookmarkStart w:id="0" w:name="_GoBack"/>
-      <w:bookmarkEnd w:id="0"/>
     </w:p>
     <w:p>
       <w:pPr>
@@ -83,18 +81,136 @@
       <w:pPr>
         <w:rPr>
           <w:rFonts w:ascii="Times" w:eastAsia="Times New Roman" w:hAnsi="Times" w:cs="Times New Roman"/>
+          <w:i/>
           <w:sz w:val="20"/>
           <w:szCs w:val="20"/>
         </w:rPr>
       </w:pPr>
-      <w:r>
+    </w:p>
+    <w:p>
+      <w:pPr>
         <w:rPr>
           <w:rFonts w:ascii="Times" w:eastAsia="Times New Roman" w:hAnsi="Times" w:cs="Times New Roman"/>
           <w:sz w:val="20"/>
           <w:szCs w:val="20"/>
         </w:rPr>
+      </w:pPr>
+      <w:r>
+        <w:rPr>
+          <w:rFonts w:ascii="Times" w:eastAsia="Times New Roman" w:hAnsi="Times" w:cs="Times New Roman"/>
+          <w:sz w:val="20"/>
+          <w:szCs w:val="20"/>
+        </w:rPr>
         <w:t>You need to get The Cat, The Bird, and The Seed across the river bank without leaving one in the others bad company.</w:t>
       </w:r>
+    </w:p>
+    <w:p>
+      <w:pPr>
+        <w:rPr>
+          <w:rFonts w:ascii="Times" w:eastAsia="Times New Roman" w:hAnsi="Times" w:cs="Times New Roman"/>
+          <w:sz w:val="20"/>
+          <w:szCs w:val="20"/>
+        </w:rPr>
+      </w:pPr>
+    </w:p>
+    <w:p>
+      <w:pPr>
+        <w:rPr>
+          <w:rFonts w:ascii="Times" w:eastAsia="Times New Roman" w:hAnsi="Times" w:cs="Times New Roman"/>
+          <w:i/>
+          <w:sz w:val="20"/>
+          <w:szCs w:val="20"/>
+        </w:rPr>
+      </w:pPr>
+      <w:r>
+        <w:rPr>
+          <w:rFonts w:ascii="Times" w:eastAsia="Times New Roman" w:hAnsi="Times" w:cs="Times New Roman"/>
+          <w:sz w:val="20"/>
+          <w:szCs w:val="20"/>
+        </w:rPr>
+        <w:tab/>
+      </w:r>
+      <w:r>
+        <w:rPr>
+          <w:rFonts w:ascii="Times" w:eastAsia="Times New Roman" w:hAnsi="Times" w:cs="Times New Roman"/>
+          <w:i/>
+          <w:sz w:val="20"/>
+          <w:szCs w:val="20"/>
+        </w:rPr>
+        <w:t xml:space="preserve">b) What insight can you offer into the problem that is not immediately visible from the word </w:t>
+      </w:r>
+      <w:r>
+        <w:rPr>
+          <w:rFonts w:ascii="Times" w:eastAsia="Times New Roman" w:hAnsi="Times" w:cs="Times New Roman"/>
+          <w:i/>
+          <w:sz w:val="20"/>
+          <w:szCs w:val="20"/>
+        </w:rPr>
+        <w:tab/>
+        <w:t>problem alone?</w:t>
+      </w:r>
+    </w:p>
+    <w:p>
+      <w:pPr>
+        <w:rPr>
+          <w:rFonts w:ascii="Times" w:eastAsia="Times New Roman" w:hAnsi="Times" w:cs="Times New Roman"/>
+          <w:sz w:val="20"/>
+          <w:szCs w:val="20"/>
+        </w:rPr>
+      </w:pPr>
+    </w:p>
+    <w:p>
+      <w:pPr>
+        <w:rPr>
+          <w:rFonts w:ascii="Times" w:eastAsia="Times New Roman" w:hAnsi="Times" w:cs="Times New Roman"/>
+          <w:sz w:val="20"/>
+          <w:szCs w:val="20"/>
+        </w:rPr>
+      </w:pPr>
+      <w:r>
+        <w:rPr>
+          <w:rFonts w:ascii="Times" w:eastAsia="Times New Roman" w:hAnsi="Times" w:cs="Times New Roman"/>
+          <w:sz w:val="20"/>
+          <w:szCs w:val="20"/>
+        </w:rPr>
+        <w:t xml:space="preserve">Maybe </w:t>
+      </w:r>
+      <w:r>
+        <w:rPr>
+          <w:rFonts w:ascii="Times" w:eastAsia="Times New Roman" w:hAnsi="Times" w:cs="Times New Roman"/>
+          <w:sz w:val="20"/>
+          <w:szCs w:val="20"/>
+        </w:rPr>
+        <w:t>after reading the problem ask yourself questions about the problem and think about the possibilities these questions hold.</w:t>
+      </w:r>
+    </w:p>
+    <w:p>
+      <w:pPr>
+        <w:rPr>
+          <w:rFonts w:ascii="Times" w:eastAsia="Times New Roman" w:hAnsi="Times" w:cs="Times New Roman"/>
+          <w:sz w:val="20"/>
+          <w:szCs w:val="20"/>
+        </w:rPr>
+      </w:pPr>
+      <w:r>
+        <w:rPr>
+          <w:rFonts w:ascii="Times" w:eastAsia="Times New Roman" w:hAnsi="Times" w:cs="Times New Roman"/>
+          <w:sz w:val="20"/>
+          <w:szCs w:val="20"/>
+        </w:rPr>
+        <w:t xml:space="preserve"> </w:t>
+      </w:r>
+    </w:p>
+    <w:p>
+      <w:pPr>
+        <w:rPr>
+          <w:rFonts w:ascii="Times" w:eastAsia="Times New Roman" w:hAnsi="Times" w:cs="Times New Roman"/>
+          <w:sz w:val="20"/>
+          <w:szCs w:val="20"/>
+        </w:rPr>
+      </w:pPr>
+      <w:bookmarkStart w:id="0" w:name="_GoBack"/>
+      <w:bookmarkEnd w:id="0"/>
     </w:p>
     <w:sectPr>
       <w:headerReference w:type="even" r:id="rId8"/>
@@ -881,7 +997,7 @@
     <w:charset w:val="4E"/>
     <w:family w:val="auto"/>
     <w:pitch w:val="variable"/>
-    <w:sig w:usb0="00000001" w:usb1="08070000" w:usb2="00000010" w:usb3="00000000" w:csb0="00020000" w:csb1="00000000"/>
+    <w:sig w:usb0="E00002FF" w:usb1="6AC7FDFB" w:usb2="00000012" w:usb3="00000000" w:csb0="0002009F" w:csb1="00000000"/>
   </w:font>
   <w:font w:name="Times New Roman">
     <w:panose1 w:val="02020603050405020304"/>
@@ -908,7 +1024,7 @@
     <w:charset w:val="4E"/>
     <w:family w:val="auto"/>
     <w:pitch w:val="variable"/>
-    <w:sig w:usb0="00000001" w:usb1="08070000" w:usb2="00000010" w:usb3="00000000" w:csb0="00020000" w:csb1="00000000"/>
+    <w:sig w:usb0="E00002FF" w:usb1="6AC7FDFB" w:usb2="00000012" w:usb3="00000000" w:csb0="0002009F" w:csb1="00000000"/>
   </w:font>
   <w:font w:name="Calibri">
     <w:panose1 w:val="020F0502020204030204"/>
@@ -934,6 +1050,7 @@
   </w:compat>
   <w:rsids>
     <w:rsidRoot w:val="00B412A1"/>
+    <w:rsid w:val="00A9788E"/>
     <w:rsid w:val="00B412A1"/>
   </w:rsids>
   <m:mathPr>
@@ -1710,7 +1827,7 @@
 </file>
 
 <file path=customXml/itemProps1.xml><?xml version="1.0" encoding="utf-8"?>
-<ds:datastoreItem xmlns:ds="http://schemas.openxmlformats.org/officeDocument/2006/customXml" ds:itemID="{F47BA731-BFAA-FB4E-8BB7-211C293A2E1A}">
+<ds:datastoreItem xmlns:ds="http://schemas.openxmlformats.org/officeDocument/2006/customXml" ds:itemID="{99B899B5-E848-7B42-ADC7-0F5178318E6E}">
   <ds:schemaRefs>
     <ds:schemaRef ds:uri="http://schemas.openxmlformats.org/officeDocument/2006/bibliography"/>
   </ds:schemaRefs>

</xml_diff>

<commit_message>
added answers to sub questions
</commit_message>
<xml_diff>
--- a/Week 1/Bendt_Jamison_ProblemSolving/Bendt_Jamison_ProblemSolving.docx
+++ b/Week 1/Bendt_Jamison_ProblemSolving/Bendt_Jamison_ProblemSolving.docx
@@ -981,6 +981,149 @@
         </w:rPr>
         <w:t xml:space="preserve"> would definitely be the odd number of socks indicating that there is going to be an extra black and brown sock.</w:t>
       </w:r>
+    </w:p>
+    <w:p>
+      <w:pPr>
+        <w:spacing w:line="276" w:lineRule="auto"/>
+        <w:rPr>
+          <w:i/>
+          <w:sz w:val="22"/>
+        </w:rPr>
+      </w:pPr>
+    </w:p>
+    <w:p>
+      <w:pPr>
+        <w:spacing w:line="276" w:lineRule="auto"/>
+        <w:rPr>
+          <w:i/>
+          <w:sz w:val="22"/>
+        </w:rPr>
+      </w:pPr>
+      <w:r>
+        <w:rPr>
+          <w:i/>
+          <w:sz w:val="22"/>
+        </w:rPr>
+        <w:tab/>
+      </w:r>
+      <w:r>
+        <w:rPr>
+          <w:i/>
+          <w:sz w:val="22"/>
+        </w:rPr>
+        <w:t>b) What are the sub-goals?</w:t>
+      </w:r>
+    </w:p>
+    <w:p>
+      <w:pPr>
+        <w:spacing w:line="276" w:lineRule="auto"/>
+        <w:rPr>
+          <w:sz w:val="22"/>
+        </w:rPr>
+      </w:pPr>
+      <w:r>
+        <w:rPr>
+          <w:sz w:val="22"/>
+        </w:rPr>
+        <w:t xml:space="preserve">Sub goals for this would be to get 1 matching pair </w:t>
+      </w:r>
+      <w:r>
+        <w:rPr>
+          <w:sz w:val="22"/>
+        </w:rPr>
+        <w:t xml:space="preserve">with the smallest amount of socks possible, </w:t>
+      </w:r>
+      <w:r>
+        <w:rPr>
+          <w:sz w:val="22"/>
+        </w:rPr>
+        <w:t>and at least one matching pair of each color.</w:t>
+      </w:r>
+    </w:p>
+    <w:p>
+      <w:pPr>
+        <w:spacing w:line="276" w:lineRule="auto"/>
+        <w:rPr>
+          <w:b/>
+        </w:rPr>
+      </w:pPr>
+    </w:p>
+    <w:p>
+      <w:pPr>
+        <w:spacing w:line="276" w:lineRule="auto"/>
+        <w:rPr>
+          <w:b/>
+        </w:rPr>
+      </w:pPr>
+      <w:r>
+        <w:rPr>
+          <w:b/>
+        </w:rPr>
+        <w:t xml:space="preserve">3) Identify potential solutions </w:t>
+      </w:r>
+    </w:p>
+    <w:p>
+      <w:pPr>
+        <w:spacing w:line="276" w:lineRule="auto"/>
+        <w:rPr>
+          <w:i/>
+        </w:rPr>
+      </w:pPr>
+      <w:r>
+        <w:rPr>
+          <w:i/>
+        </w:rPr>
+        <w:tab/>
+      </w:r>
+      <w:r>
+        <w:rPr>
+          <w:i/>
+          <w:sz w:val="22"/>
+        </w:rPr>
+        <w:t xml:space="preserve">a) For each of the sub-problems you’ve discussed in #2, what is a possible </w:t>
+      </w:r>
+      <w:r>
+        <w:rPr>
+          <w:i/>
+          <w:sz w:val="22"/>
+        </w:rPr>
+        <w:tab/>
+      </w:r>
+      <w:r>
+        <w:rPr>
+          <w:i/>
+          <w:sz w:val="22"/>
+        </w:rPr>
+        <w:t>solution?</w:t>
+      </w:r>
+    </w:p>
+    <w:p>
+      <w:pPr>
+        <w:spacing w:line="276" w:lineRule="auto"/>
+        <w:rPr>
+          <w:sz w:val="22"/>
+        </w:rPr>
+      </w:pPr>
+      <w:r>
+        <w:rPr>
+          <w:sz w:val="22"/>
+        </w:rPr>
+        <w:t xml:space="preserve">For a possible solution, you could turn </w:t>
+      </w:r>
+      <w:r>
+        <w:rPr>
+          <w:sz w:val="22"/>
+        </w:rPr>
+        <w:t>the light on and choose what you are looking for.</w:t>
+      </w:r>
+    </w:p>
+    <w:p>
+      <w:pPr>
+        <w:spacing w:line="276" w:lineRule="auto"/>
+        <w:rPr>
+          <w:sz w:val="22"/>
+        </w:rPr>
+      </w:pPr>
       <w:bookmarkStart w:id="0" w:name="_GoBack"/>
       <w:bookmarkEnd w:id="0"/>
     </w:p>
@@ -988,23 +1131,30 @@
       <w:pPr>
         <w:spacing w:line="276" w:lineRule="auto"/>
         <w:rPr>
-          <w:i/>
-          <w:sz w:val="22"/>
-        </w:rPr>
-      </w:pPr>
-    </w:p>
-    <w:p>
-      <w:pPr>
-        <w:spacing w:line="276" w:lineRule="auto"/>
-        <w:rPr>
-          <w:i/>
-          <w:sz w:val="22"/>
-        </w:rPr>
-      </w:pPr>
-      <w:r>
-        <w:rPr>
-          <w:i/>
-          <w:sz w:val="22"/>
+          <w:b/>
+        </w:rPr>
+      </w:pPr>
+      <w:r>
+        <w:rPr>
+          <w:b/>
+        </w:rPr>
+        <w:t xml:space="preserve">4) Evaluate each potential solution </w:t>
+      </w:r>
+    </w:p>
+    <w:p>
+      <w:pPr>
+        <w:spacing w:line="276" w:lineRule="auto"/>
+        <w:rPr>
+          <w:i/>
+          <w:sz w:val="22"/>
+          <w:szCs w:val="22"/>
+        </w:rPr>
+      </w:pPr>
+      <w:r>
+        <w:rPr>
+          <w:i/>
+          <w:sz w:val="22"/>
+          <w:szCs w:val="22"/>
         </w:rPr>
         <w:tab/>
       </w:r>
@@ -1012,50 +1162,50 @@
         <w:rPr>
           <w:i/>
           <w:sz w:val="22"/>
-        </w:rPr>
-        <w:t>b) What are the sub-goals?</w:t>
-      </w:r>
-    </w:p>
-    <w:p>
-      <w:pPr>
-        <w:spacing w:line="276" w:lineRule="auto"/>
-        <w:rPr>
-          <w:b/>
-        </w:rPr>
-      </w:pPr>
-    </w:p>
-    <w:p>
-      <w:pPr>
-        <w:spacing w:line="276" w:lineRule="auto"/>
-        <w:rPr>
-          <w:b/>
-        </w:rPr>
-      </w:pPr>
-    </w:p>
-    <w:p>
-      <w:pPr>
-        <w:spacing w:line="276" w:lineRule="auto"/>
-        <w:rPr>
-          <w:b/>
-        </w:rPr>
-      </w:pPr>
-      <w:r>
-        <w:rPr>
-          <w:b/>
-        </w:rPr>
-        <w:t xml:space="preserve">3) Identify potential solutions </w:t>
-      </w:r>
-    </w:p>
-    <w:p>
-      <w:pPr>
-        <w:spacing w:line="276" w:lineRule="auto"/>
-        <w:rPr>
-          <w:i/>
-        </w:rPr>
-      </w:pPr>
-      <w:r>
-        <w:rPr>
-          <w:i/>
+          <w:szCs w:val="22"/>
+        </w:rPr>
+        <w:t xml:space="preserve">a) Does each solution meet the goals? </w:t>
+      </w:r>
+    </w:p>
+    <w:p>
+      <w:pPr>
+        <w:spacing w:line="276" w:lineRule="auto"/>
+        <w:rPr>
+          <w:sz w:val="22"/>
+          <w:szCs w:val="22"/>
+        </w:rPr>
+      </w:pPr>
+      <w:r>
+        <w:rPr>
+          <w:sz w:val="22"/>
+          <w:szCs w:val="22"/>
+        </w:rPr>
+        <w:t>It does meet set goals.</w:t>
+      </w:r>
+    </w:p>
+    <w:p>
+      <w:pPr>
+        <w:spacing w:line="276" w:lineRule="auto"/>
+        <w:rPr>
+          <w:sz w:val="22"/>
+          <w:szCs w:val="22"/>
+        </w:rPr>
+      </w:pPr>
+    </w:p>
+    <w:p>
+      <w:pPr>
+        <w:spacing w:line="276" w:lineRule="auto"/>
+        <w:rPr>
+          <w:i/>
+          <w:sz w:val="22"/>
+          <w:szCs w:val="22"/>
+        </w:rPr>
+      </w:pPr>
+      <w:r>
+        <w:rPr>
+          <w:i/>
+          <w:sz w:val="22"/>
+          <w:szCs w:val="22"/>
         </w:rPr>
         <w:tab/>
       </w:r>
@@ -1063,99 +1213,25 @@
         <w:rPr>
           <w:i/>
           <w:sz w:val="22"/>
-        </w:rPr>
-        <w:t xml:space="preserve">a) For each of the sub-problems you’ve discussed in #2, what is a possible </w:t>
-      </w:r>
-      <w:r>
-        <w:rPr>
-          <w:i/>
-          <w:sz w:val="22"/>
-        </w:rPr>
-        <w:tab/>
-      </w:r>
-      <w:r>
-        <w:rPr>
-          <w:i/>
-          <w:sz w:val="22"/>
-        </w:rPr>
-        <w:t>solution?</w:t>
-      </w:r>
-    </w:p>
-    <w:p>
-      <w:pPr>
-        <w:spacing w:line="276" w:lineRule="auto"/>
-        <w:rPr>
-          <w:b/>
-        </w:rPr>
-      </w:pPr>
-    </w:p>
-    <w:p>
-      <w:pPr>
-        <w:spacing w:line="276" w:lineRule="auto"/>
-        <w:rPr>
-          <w:b/>
-        </w:rPr>
-      </w:pPr>
-      <w:r>
-        <w:rPr>
-          <w:b/>
-        </w:rPr>
-        <w:t xml:space="preserve">4) Evaluate each potential solution </w:t>
-      </w:r>
-    </w:p>
-    <w:p>
-      <w:pPr>
-        <w:spacing w:line="276" w:lineRule="auto"/>
-        <w:rPr>
-          <w:i/>
-          <w:sz w:val="22"/>
-        </w:rPr>
-      </w:pPr>
-      <w:r>
-        <w:rPr>
-          <w:i/>
-          <w:sz w:val="22"/>
-        </w:rPr>
-        <w:tab/>
-      </w:r>
-      <w:r>
-        <w:rPr>
-          <w:i/>
-          <w:sz w:val="22"/>
-        </w:rPr>
-        <w:t xml:space="preserve">a) Does each solution meet the goals? </w:t>
-      </w:r>
-    </w:p>
-    <w:p>
-      <w:pPr>
-        <w:spacing w:line="276" w:lineRule="auto"/>
-        <w:rPr>
-          <w:i/>
-          <w:sz w:val="22"/>
-        </w:rPr>
-      </w:pPr>
-    </w:p>
-    <w:p>
-      <w:pPr>
-        <w:spacing w:line="276" w:lineRule="auto"/>
-        <w:rPr>
-          <w:i/>
-          <w:sz w:val="22"/>
-        </w:rPr>
-      </w:pPr>
-      <w:r>
-        <w:rPr>
-          <w:i/>
-          <w:sz w:val="22"/>
-        </w:rPr>
-        <w:tab/>
-      </w:r>
-      <w:r>
-        <w:rPr>
-          <w:i/>
-          <w:sz w:val="22"/>
+          <w:szCs w:val="22"/>
         </w:rPr>
         <w:t xml:space="preserve">b) Will each solution work for ALL cases? </w:t>
+      </w:r>
+    </w:p>
+    <w:p>
+      <w:pPr>
+        <w:spacing w:line="276" w:lineRule="auto"/>
+        <w:rPr>
+          <w:sz w:val="22"/>
+          <w:szCs w:val="22"/>
+        </w:rPr>
+      </w:pPr>
+      <w:r>
+        <w:rPr>
+          <w:sz w:val="22"/>
+          <w:szCs w:val="22"/>
+        </w:rPr>
+        <w:t>It will work for all solutions.</w:t>
       </w:r>
     </w:p>
     <w:p>
@@ -2857,7 +2933,7 @@
 </file>
 
 <file path=customXml/itemProps1.xml><?xml version="1.0" encoding="utf-8"?>
-<ds:datastoreItem xmlns:ds="http://schemas.openxmlformats.org/officeDocument/2006/customXml" ds:itemID="{FEC66AC4-4FE1-9E41-BD11-D54C394C608A}">
+<ds:datastoreItem xmlns:ds="http://schemas.openxmlformats.org/officeDocument/2006/customXml" ds:itemID="{92D83850-7046-C744-8723-55AAB2554D34}">
   <ds:schemaRefs>
     <ds:schemaRef ds:uri="http://schemas.openxmlformats.org/officeDocument/2006/bibliography"/>
   </ds:schemaRefs>

</xml_diff>

<commit_message>
added answers to a sub question
</commit_message>
<xml_diff>
--- a/Week 1/Bendt_Jamison_ProblemSolving/Bendt_Jamison_ProblemSolving.docx
+++ b/Week 1/Bendt_Jamison_ProblemSolving/Bendt_Jamison_ProblemSolving.docx
@@ -1329,14 +1329,634 @@
     <w:p>
       <w:pPr>
         <w:spacing w:line="276" w:lineRule="auto"/>
-      </w:pPr>
-    </w:p>
-    <w:p>
-      <w:pPr>
-        <w:spacing w:line="276" w:lineRule="auto"/>
-      </w:pPr>
+        <w:rPr>
+          <w:sz w:val="28"/>
+        </w:rPr>
+      </w:pPr>
+    </w:p>
+    <w:p>
+      <w:pPr>
+        <w:spacing w:line="276" w:lineRule="auto"/>
+        <w:rPr>
+          <w:b/>
+          <w:sz w:val="28"/>
+          <w:u w:val="single"/>
+        </w:rPr>
+      </w:pPr>
+      <w:r>
+        <w:rPr>
+          <w:b/>
+          <w:sz w:val="28"/>
+          <w:u w:val="single"/>
+        </w:rPr>
+        <w:t>Predicting Fingers</w:t>
+      </w:r>
+    </w:p>
+    <w:p>
+      <w:pPr>
+        <w:rPr>
+          <w:rFonts w:ascii="Times" w:eastAsia="Times New Roman" w:hAnsi="Times" w:cs="Times New Roman"/>
+          <w:b/>
+          <w:szCs w:val="20"/>
+        </w:rPr>
+      </w:pPr>
+      <w:r>
+        <w:rPr>
+          <w:rFonts w:ascii="Times" w:eastAsia="Times New Roman" w:hAnsi="Times" w:cs="Times New Roman"/>
+          <w:b/>
+          <w:szCs w:val="20"/>
+        </w:rPr>
+        <w:t xml:space="preserve">1) Define the problem </w:t>
+      </w:r>
+    </w:p>
+    <w:p>
+      <w:pPr>
+        <w:rPr>
+          <w:rFonts w:ascii="Times" w:eastAsia="Times New Roman" w:hAnsi="Times" w:cs="Times New Roman"/>
+          <w:i/>
+          <w:sz w:val="22"/>
+          <w:szCs w:val="20"/>
+        </w:rPr>
+      </w:pPr>
+      <w:r>
+        <w:rPr>
+          <w:rFonts w:ascii="Times" w:eastAsia="Times New Roman" w:hAnsi="Times" w:cs="Times New Roman"/>
+          <w:i/>
+          <w:sz w:val="22"/>
+          <w:szCs w:val="20"/>
+        </w:rPr>
+        <w:tab/>
+      </w:r>
+      <w:r>
+        <w:rPr>
+          <w:rFonts w:ascii="Times" w:eastAsia="Times New Roman" w:hAnsi="Times" w:cs="Times New Roman"/>
+          <w:i/>
+          <w:sz w:val="22"/>
+          <w:szCs w:val="20"/>
+        </w:rPr>
+        <w:t xml:space="preserve">a) Do this in your own words. </w:t>
+      </w:r>
+    </w:p>
+    <w:p>
+      <w:pPr>
+        <w:rPr>
+          <w:rFonts w:ascii="Times" w:eastAsia="Times New Roman" w:hAnsi="Times" w:cs="Times New Roman"/>
+          <w:sz w:val="22"/>
+          <w:szCs w:val="20"/>
+        </w:rPr>
+      </w:pPr>
+      <w:r>
+        <w:rPr>
+          <w:rFonts w:ascii="Times" w:eastAsia="Times New Roman" w:hAnsi="Times" w:cs="Times New Roman"/>
+          <w:sz w:val="22"/>
+          <w:szCs w:val="20"/>
+        </w:rPr>
+        <w:t>Girl counts by 1’s on her hand by ones starting on her thumb and counting towards her pinky finger.</w:t>
+      </w:r>
+    </w:p>
+    <w:p>
+      <w:pPr>
+        <w:rPr>
+          <w:rFonts w:ascii="Times" w:eastAsia="Times New Roman" w:hAnsi="Times" w:cs="Times New Roman"/>
+          <w:sz w:val="22"/>
+          <w:szCs w:val="20"/>
+        </w:rPr>
+      </w:pPr>
+    </w:p>
+    <w:p>
+      <w:pPr>
+        <w:rPr>
+          <w:rFonts w:ascii="Times" w:eastAsia="Times New Roman" w:hAnsi="Times" w:cs="Times New Roman"/>
+          <w:i/>
+          <w:sz w:val="22"/>
+          <w:szCs w:val="20"/>
+        </w:rPr>
+      </w:pPr>
+      <w:r>
+        <w:rPr>
+          <w:rFonts w:ascii="Times" w:eastAsia="Times New Roman" w:hAnsi="Times" w:cs="Times New Roman"/>
+          <w:i/>
+          <w:sz w:val="22"/>
+          <w:szCs w:val="20"/>
+        </w:rPr>
+        <w:tab/>
+      </w:r>
+    </w:p>
+    <w:p>
+      <w:pPr>
+        <w:rPr>
+          <w:rFonts w:ascii="Times" w:eastAsia="Times New Roman" w:hAnsi="Times" w:cs="Times New Roman"/>
+          <w:i/>
+          <w:sz w:val="22"/>
+          <w:szCs w:val="20"/>
+        </w:rPr>
+      </w:pPr>
+      <w:r>
+        <w:rPr>
+          <w:rFonts w:ascii="Times" w:eastAsia="Times New Roman" w:hAnsi="Times" w:cs="Times New Roman"/>
+          <w:i/>
+          <w:sz w:val="22"/>
+          <w:szCs w:val="20"/>
+        </w:rPr>
+        <w:tab/>
+      </w:r>
+      <w:r>
+        <w:rPr>
+          <w:rFonts w:ascii="Times" w:eastAsia="Times New Roman" w:hAnsi="Times" w:cs="Times New Roman"/>
+          <w:i/>
+          <w:sz w:val="22"/>
+          <w:szCs w:val="20"/>
+        </w:rPr>
+        <w:t xml:space="preserve">b) What insight can you offer into the problem that is not immediately visible from the </w:t>
+      </w:r>
+      <w:r>
+        <w:rPr>
+          <w:rFonts w:ascii="Times" w:eastAsia="Times New Roman" w:hAnsi="Times" w:cs="Times New Roman"/>
+          <w:i/>
+          <w:sz w:val="22"/>
+          <w:szCs w:val="20"/>
+        </w:rPr>
+        <w:tab/>
+      </w:r>
+      <w:r>
+        <w:rPr>
+          <w:rFonts w:ascii="Times" w:eastAsia="Times New Roman" w:hAnsi="Times" w:cs="Times New Roman"/>
+          <w:i/>
+          <w:sz w:val="22"/>
+          <w:szCs w:val="20"/>
+        </w:rPr>
+        <w:t xml:space="preserve">word problem alone? </w:t>
+      </w:r>
+    </w:p>
+    <w:p>
+      <w:pPr>
+        <w:rPr>
+          <w:rFonts w:ascii="Times" w:eastAsia="Times New Roman" w:hAnsi="Times" w:cs="Times New Roman"/>
+          <w:sz w:val="22"/>
+          <w:szCs w:val="20"/>
+        </w:rPr>
+      </w:pPr>
+      <w:r>
+        <w:rPr>
+          <w:rFonts w:ascii="Times" w:eastAsia="Times New Roman" w:hAnsi="Times" w:cs="Times New Roman"/>
+          <w:sz w:val="22"/>
+          <w:szCs w:val="20"/>
+        </w:rPr>
+        <w:t>Don’t think too hard on this problem, think simple.</w:t>
+      </w:r>
+    </w:p>
+    <w:p>
+      <w:pPr>
+        <w:rPr>
+          <w:rFonts w:ascii="Times" w:eastAsia="Times New Roman" w:hAnsi="Times" w:cs="Times New Roman"/>
+          <w:i/>
+          <w:sz w:val="22"/>
+          <w:szCs w:val="20"/>
+        </w:rPr>
+      </w:pPr>
+    </w:p>
+    <w:p>
+      <w:pPr>
+        <w:rPr>
+          <w:rFonts w:ascii="Times" w:eastAsia="Times New Roman" w:hAnsi="Times" w:cs="Times New Roman"/>
+          <w:i/>
+          <w:sz w:val="22"/>
+          <w:szCs w:val="20"/>
+        </w:rPr>
+      </w:pPr>
+      <w:r>
+        <w:rPr>
+          <w:rFonts w:ascii="Times" w:eastAsia="Times New Roman" w:hAnsi="Times" w:cs="Times New Roman"/>
+          <w:i/>
+          <w:sz w:val="22"/>
+          <w:szCs w:val="20"/>
+        </w:rPr>
+        <w:tab/>
+      </w:r>
+      <w:r>
+        <w:rPr>
+          <w:rFonts w:ascii="Times" w:eastAsia="Times New Roman" w:hAnsi="Times" w:cs="Times New Roman"/>
+          <w:i/>
+          <w:sz w:val="22"/>
+          <w:szCs w:val="20"/>
+        </w:rPr>
+        <w:t>c) What is the overall goal?</w:t>
+      </w:r>
+    </w:p>
+    <w:p>
+      <w:pPr>
+        <w:rPr>
+          <w:rFonts w:ascii="Times" w:eastAsia="Times New Roman" w:hAnsi="Times" w:cs="Times New Roman"/>
+          <w:sz w:val="22"/>
+          <w:szCs w:val="20"/>
+        </w:rPr>
+      </w:pPr>
+      <w:r>
+        <w:rPr>
+          <w:rFonts w:ascii="Times" w:eastAsia="Times New Roman" w:hAnsi="Times" w:cs="Times New Roman"/>
+          <w:sz w:val="22"/>
+          <w:szCs w:val="20"/>
+        </w:rPr>
+        <w:t>To figure out which finger she will stop on at designated numbers.</w:t>
+      </w:r>
+    </w:p>
+    <w:p>
+      <w:pPr>
+        <w:rPr>
+          <w:rFonts w:ascii="Times" w:eastAsia="Times New Roman" w:hAnsi="Times" w:cs="Times New Roman"/>
+          <w:sz w:val="22"/>
+          <w:szCs w:val="20"/>
+        </w:rPr>
+      </w:pPr>
+    </w:p>
+    <w:p>
+      <w:pPr>
+        <w:rPr>
+          <w:rFonts w:ascii="Times" w:eastAsia="Times New Roman" w:hAnsi="Times" w:cs="Times New Roman"/>
+          <w:sz w:val="22"/>
+          <w:szCs w:val="20"/>
+        </w:rPr>
+      </w:pPr>
+    </w:p>
+    <w:p>
+      <w:pPr>
+        <w:rPr>
+          <w:rFonts w:ascii="Times" w:eastAsia="Times New Roman" w:hAnsi="Times" w:cs="Times New Roman"/>
+          <w:szCs w:val="20"/>
+        </w:rPr>
+      </w:pPr>
+      <w:r>
+        <w:rPr>
+          <w:rFonts w:ascii="Times" w:eastAsia="Times New Roman" w:hAnsi="Times" w:cs="Times New Roman"/>
+          <w:b/>
+          <w:szCs w:val="20"/>
+        </w:rPr>
+        <w:t>2) Break the problem apart</w:t>
+      </w:r>
+      <w:r>
+        <w:rPr>
+          <w:rFonts w:ascii="Times" w:eastAsia="Times New Roman" w:hAnsi="Times" w:cs="Times New Roman"/>
+          <w:szCs w:val="20"/>
+        </w:rPr>
+        <w:t xml:space="preserve"> </w:t>
+      </w:r>
+    </w:p>
+    <w:p>
+      <w:pPr>
+        <w:rPr>
+          <w:rFonts w:ascii="Times" w:eastAsia="Times New Roman" w:hAnsi="Times" w:cs="Times New Roman"/>
+          <w:i/>
+          <w:sz w:val="22"/>
+          <w:szCs w:val="20"/>
+        </w:rPr>
+      </w:pPr>
+      <w:r>
+        <w:rPr>
+          <w:rFonts w:ascii="Times" w:eastAsia="Times New Roman" w:hAnsi="Times" w:cs="Times New Roman"/>
+          <w:i/>
+          <w:sz w:val="22"/>
+          <w:szCs w:val="20"/>
+        </w:rPr>
+        <w:tab/>
+      </w:r>
+      <w:r>
+        <w:rPr>
+          <w:rFonts w:ascii="Times" w:eastAsia="Times New Roman" w:hAnsi="Times" w:cs="Times New Roman"/>
+          <w:i/>
+          <w:sz w:val="22"/>
+          <w:szCs w:val="20"/>
+        </w:rPr>
+        <w:t xml:space="preserve">a) What are the constraints? </w:t>
+      </w:r>
+    </w:p>
+    <w:p>
+      <w:pPr>
+        <w:rPr>
+          <w:rFonts w:ascii="Times" w:eastAsia="Times New Roman" w:hAnsi="Times" w:cs="Times New Roman"/>
+          <w:sz w:val="22"/>
+          <w:szCs w:val="20"/>
+        </w:rPr>
+      </w:pPr>
+      <w:r>
+        <w:rPr>
+          <w:rFonts w:ascii="Times" w:eastAsia="Times New Roman" w:hAnsi="Times" w:cs="Times New Roman"/>
+          <w:sz w:val="22"/>
+          <w:szCs w:val="20"/>
+        </w:rPr>
+        <w:t>She has a limited number of fingers on a hand.</w:t>
+      </w:r>
       <w:bookmarkStart w:id="0" w:name="_GoBack"/>
       <w:bookmarkEnd w:id="0"/>
+    </w:p>
+    <w:p>
+      <w:pPr>
+        <w:rPr>
+          <w:rFonts w:ascii="Times" w:eastAsia="Times New Roman" w:hAnsi="Times" w:cs="Times New Roman"/>
+          <w:i/>
+          <w:sz w:val="22"/>
+          <w:szCs w:val="20"/>
+        </w:rPr>
+      </w:pPr>
+    </w:p>
+    <w:p>
+      <w:pPr>
+        <w:rPr>
+          <w:rFonts w:ascii="Times" w:eastAsia="Times New Roman" w:hAnsi="Times" w:cs="Times New Roman"/>
+          <w:i/>
+          <w:sz w:val="22"/>
+          <w:szCs w:val="20"/>
+        </w:rPr>
+      </w:pPr>
+      <w:r>
+        <w:rPr>
+          <w:rFonts w:ascii="Times" w:eastAsia="Times New Roman" w:hAnsi="Times" w:cs="Times New Roman"/>
+          <w:i/>
+          <w:sz w:val="22"/>
+          <w:szCs w:val="20"/>
+        </w:rPr>
+        <w:tab/>
+      </w:r>
+      <w:r>
+        <w:rPr>
+          <w:rFonts w:ascii="Times" w:eastAsia="Times New Roman" w:hAnsi="Times" w:cs="Times New Roman"/>
+          <w:i/>
+          <w:sz w:val="22"/>
+          <w:szCs w:val="20"/>
+        </w:rPr>
+        <w:t xml:space="preserve">b) What are the sub-goals? </w:t>
+      </w:r>
+    </w:p>
+    <w:p>
+      <w:pPr>
+        <w:rPr>
+          <w:rFonts w:ascii="Times" w:eastAsia="Times New Roman" w:hAnsi="Times" w:cs="Times New Roman"/>
+          <w:sz w:val="22"/>
+          <w:szCs w:val="20"/>
+        </w:rPr>
+      </w:pPr>
+    </w:p>
+    <w:p>
+      <w:pPr>
+        <w:rPr>
+          <w:rFonts w:ascii="Times" w:eastAsia="Times New Roman" w:hAnsi="Times" w:cs="Times New Roman"/>
+          <w:b/>
+          <w:szCs w:val="20"/>
+        </w:rPr>
+      </w:pPr>
+      <w:r>
+        <w:rPr>
+          <w:rFonts w:ascii="Times" w:eastAsia="Times New Roman" w:hAnsi="Times" w:cs="Times New Roman"/>
+          <w:b/>
+          <w:szCs w:val="20"/>
+        </w:rPr>
+        <w:t xml:space="preserve">3) Identify potential solutions </w:t>
+      </w:r>
+    </w:p>
+    <w:p>
+      <w:pPr>
+        <w:rPr>
+          <w:rFonts w:ascii="Times" w:eastAsia="Times New Roman" w:hAnsi="Times" w:cs="Times New Roman"/>
+          <w:sz w:val="22"/>
+          <w:szCs w:val="20"/>
+        </w:rPr>
+      </w:pPr>
+      <w:r>
+        <w:rPr>
+          <w:rFonts w:ascii="Times" w:eastAsia="Times New Roman" w:hAnsi="Times" w:cs="Times New Roman"/>
+          <w:sz w:val="22"/>
+          <w:szCs w:val="20"/>
+        </w:rPr>
+        <w:tab/>
+      </w:r>
+      <w:r>
+        <w:rPr>
+          <w:rFonts w:ascii="Times" w:eastAsia="Times New Roman" w:hAnsi="Times" w:cs="Times New Roman"/>
+          <w:sz w:val="22"/>
+          <w:szCs w:val="20"/>
+        </w:rPr>
+        <w:t xml:space="preserve">a) For each of the sub-problems you’ve discussed in #2, what is a possible solution? </w:t>
+      </w:r>
+    </w:p>
+    <w:p>
+      <w:pPr>
+        <w:rPr>
+          <w:rFonts w:ascii="Times" w:eastAsia="Times New Roman" w:hAnsi="Times" w:cs="Times New Roman"/>
+          <w:sz w:val="22"/>
+          <w:szCs w:val="20"/>
+        </w:rPr>
+      </w:pPr>
+    </w:p>
+    <w:p>
+      <w:pPr>
+        <w:rPr>
+          <w:rFonts w:ascii="Times" w:eastAsia="Times New Roman" w:hAnsi="Times" w:cs="Times New Roman"/>
+          <w:b/>
+          <w:szCs w:val="20"/>
+        </w:rPr>
+      </w:pPr>
+      <w:r>
+        <w:rPr>
+          <w:rFonts w:ascii="Times" w:eastAsia="Times New Roman" w:hAnsi="Times" w:cs="Times New Roman"/>
+          <w:b/>
+          <w:szCs w:val="20"/>
+        </w:rPr>
+        <w:t xml:space="preserve">4) Evaluate each potential solution </w:t>
+      </w:r>
+    </w:p>
+    <w:p>
+      <w:pPr>
+        <w:rPr>
+          <w:rFonts w:ascii="Times" w:eastAsia="Times New Roman" w:hAnsi="Times" w:cs="Times New Roman"/>
+          <w:sz w:val="22"/>
+          <w:szCs w:val="20"/>
+        </w:rPr>
+      </w:pPr>
+      <w:r>
+        <w:rPr>
+          <w:rFonts w:ascii="Times" w:eastAsia="Times New Roman" w:hAnsi="Times" w:cs="Times New Roman"/>
+          <w:sz w:val="22"/>
+          <w:szCs w:val="20"/>
+        </w:rPr>
+        <w:tab/>
+      </w:r>
+      <w:r>
+        <w:rPr>
+          <w:rFonts w:ascii="Times" w:eastAsia="Times New Roman" w:hAnsi="Times" w:cs="Times New Roman"/>
+          <w:sz w:val="22"/>
+          <w:szCs w:val="20"/>
+        </w:rPr>
+        <w:t xml:space="preserve">a) Does each solution meet the goals? </w:t>
+      </w:r>
+    </w:p>
+    <w:p>
+      <w:pPr>
+        <w:rPr>
+          <w:rFonts w:ascii="Times" w:eastAsia="Times New Roman" w:hAnsi="Times" w:cs="Times New Roman"/>
+          <w:sz w:val="22"/>
+          <w:szCs w:val="20"/>
+        </w:rPr>
+      </w:pPr>
+    </w:p>
+    <w:p>
+      <w:pPr>
+        <w:rPr>
+          <w:rFonts w:ascii="Times" w:eastAsia="Times New Roman" w:hAnsi="Times" w:cs="Times New Roman"/>
+          <w:sz w:val="22"/>
+          <w:szCs w:val="20"/>
+        </w:rPr>
+      </w:pPr>
+      <w:r>
+        <w:rPr>
+          <w:rFonts w:ascii="Times" w:eastAsia="Times New Roman" w:hAnsi="Times" w:cs="Times New Roman"/>
+          <w:sz w:val="22"/>
+          <w:szCs w:val="20"/>
+        </w:rPr>
+        <w:tab/>
+      </w:r>
+      <w:r>
+        <w:rPr>
+          <w:rFonts w:ascii="Times" w:eastAsia="Times New Roman" w:hAnsi="Times" w:cs="Times New Roman"/>
+          <w:sz w:val="22"/>
+          <w:szCs w:val="20"/>
+        </w:rPr>
+        <w:t xml:space="preserve">b) Will each solution work for ALL cases? </w:t>
+      </w:r>
+    </w:p>
+    <w:p>
+      <w:pPr>
+        <w:rPr>
+          <w:rFonts w:ascii="Times" w:eastAsia="Times New Roman" w:hAnsi="Times" w:cs="Times New Roman"/>
+          <w:sz w:val="22"/>
+          <w:szCs w:val="20"/>
+        </w:rPr>
+      </w:pPr>
+    </w:p>
+    <w:p>
+      <w:pPr>
+        <w:rPr>
+          <w:rFonts w:ascii="Times" w:eastAsia="Times New Roman" w:hAnsi="Times" w:cs="Times New Roman"/>
+          <w:b/>
+          <w:szCs w:val="20"/>
+        </w:rPr>
+      </w:pPr>
+      <w:r>
+        <w:rPr>
+          <w:rFonts w:ascii="Times" w:eastAsia="Times New Roman" w:hAnsi="Times" w:cs="Times New Roman"/>
+          <w:b/>
+          <w:szCs w:val="20"/>
+        </w:rPr>
+        <w:t xml:space="preserve">5) Choose a solution and develop a plan to implement it. </w:t>
+      </w:r>
+    </w:p>
+    <w:p>
+      <w:pPr>
+        <w:rPr>
+          <w:rFonts w:ascii="Times" w:eastAsia="Times New Roman" w:hAnsi="Times" w:cs="Times New Roman"/>
+          <w:i/>
+          <w:sz w:val="22"/>
+          <w:szCs w:val="20"/>
+        </w:rPr>
+      </w:pPr>
+      <w:r>
+        <w:rPr>
+          <w:rFonts w:ascii="Times" w:eastAsia="Times New Roman" w:hAnsi="Times" w:cs="Times New Roman"/>
+          <w:i/>
+          <w:sz w:val="22"/>
+          <w:szCs w:val="20"/>
+        </w:rPr>
+        <w:tab/>
+      </w:r>
+      <w:r>
+        <w:rPr>
+          <w:rFonts w:ascii="Times" w:eastAsia="Times New Roman" w:hAnsi="Times" w:cs="Times New Roman"/>
+          <w:i/>
+          <w:sz w:val="22"/>
+          <w:szCs w:val="20"/>
+        </w:rPr>
+        <w:t xml:space="preserve">a) Explain the solution in full. </w:t>
+      </w:r>
+    </w:p>
+    <w:p>
+      <w:pPr>
+        <w:rPr>
+          <w:rFonts w:ascii="Times" w:eastAsia="Times New Roman" w:hAnsi="Times" w:cs="Times New Roman"/>
+          <w:i/>
+          <w:sz w:val="22"/>
+          <w:szCs w:val="20"/>
+        </w:rPr>
+      </w:pPr>
+    </w:p>
+    <w:p>
+      <w:pPr>
+        <w:rPr>
+          <w:rFonts w:ascii="Times" w:eastAsia="Times New Roman" w:hAnsi="Times" w:cs="Times New Roman"/>
+          <w:i/>
+          <w:sz w:val="22"/>
+          <w:szCs w:val="20"/>
+        </w:rPr>
+      </w:pPr>
+      <w:r>
+        <w:rPr>
+          <w:rFonts w:ascii="Times" w:eastAsia="Times New Roman" w:hAnsi="Times" w:cs="Times New Roman"/>
+          <w:i/>
+          <w:sz w:val="22"/>
+          <w:szCs w:val="20"/>
+        </w:rPr>
+        <w:tab/>
+      </w:r>
+      <w:r>
+        <w:rPr>
+          <w:rFonts w:ascii="Times" w:eastAsia="Times New Roman" w:hAnsi="Times" w:cs="Times New Roman"/>
+          <w:i/>
+          <w:sz w:val="22"/>
+          <w:szCs w:val="20"/>
+        </w:rPr>
+        <w:t xml:space="preserve">b) Describe some test cases you tried out to make sure it works. (You can include </w:t>
+      </w:r>
+      <w:r>
+        <w:rPr>
+          <w:rFonts w:ascii="Times" w:eastAsia="Times New Roman" w:hAnsi="Times" w:cs="Times New Roman"/>
+          <w:i/>
+          <w:sz w:val="22"/>
+          <w:szCs w:val="20"/>
+        </w:rPr>
+        <w:tab/>
+      </w:r>
+      <w:r>
+        <w:rPr>
+          <w:rFonts w:ascii="Times" w:eastAsia="Times New Roman" w:hAnsi="Times" w:cs="Times New Roman"/>
+          <w:i/>
+          <w:sz w:val="22"/>
+          <w:szCs w:val="20"/>
+        </w:rPr>
+        <w:t xml:space="preserve">drawings and diagrams as part of your explanation as long as they are clearly </w:t>
+      </w:r>
+      <w:r>
+        <w:rPr>
+          <w:rFonts w:ascii="Times" w:eastAsia="Times New Roman" w:hAnsi="Times" w:cs="Times New Roman"/>
+          <w:i/>
+          <w:sz w:val="22"/>
+          <w:szCs w:val="20"/>
+        </w:rPr>
+        <w:tab/>
+      </w:r>
+      <w:r>
+        <w:rPr>
+          <w:rFonts w:ascii="Times" w:eastAsia="Times New Roman" w:hAnsi="Times" w:cs="Times New Roman"/>
+          <w:i/>
+          <w:sz w:val="22"/>
+          <w:szCs w:val="20"/>
+        </w:rPr>
+        <w:t>communicating the solution)</w:t>
+      </w:r>
+    </w:p>
+    <w:p>
+      <w:pPr>
+        <w:spacing w:line="276" w:lineRule="auto"/>
+        <w:rPr>
+          <w:i/>
+        </w:rPr>
+      </w:pPr>
     </w:p>
     <w:sectPr>
       <w:headerReference w:type="even" r:id="rId8"/>
@@ -2131,6 +2751,13 @@
     <w:family w:val="auto"/>
     <w:pitch w:val="variable"/>
     <w:sig w:usb0="E0002AFF" w:usb1="C0007841" w:usb2="00000009" w:usb3="00000000" w:csb0="000001FF" w:csb1="00000000"/>
+  </w:font>
+  <w:font w:name="Times">
+    <w:panose1 w:val="02000500000000000000"/>
+    <w:charset w:val="00"/>
+    <w:family w:val="auto"/>
+    <w:pitch w:val="variable"/>
+    <w:sig w:usb0="00000003" w:usb1="00000000" w:usb2="00000000" w:usb3="00000000" w:csb0="00000001" w:csb1="00000000"/>
   </w:font>
   <w:font w:name="Arial">
     <w:panose1 w:val="020B0604020202020204"/>
@@ -2946,7 +3573,7 @@
 </file>
 
 <file path=customXml/itemProps1.xml><?xml version="1.0" encoding="utf-8"?>
-<ds:datastoreItem xmlns:ds="http://schemas.openxmlformats.org/officeDocument/2006/customXml" ds:itemID="{4738EC61-2597-BC40-A5F2-2C5E70D30DD5}">
+<ds:datastoreItem xmlns:ds="http://schemas.openxmlformats.org/officeDocument/2006/customXml" ds:itemID="{1FF44916-7C6A-2D47-B0AB-61C91D5838E0}">
   <ds:schemaRefs>
     <ds:schemaRef ds:uri="http://schemas.openxmlformats.org/officeDocument/2006/bibliography"/>
   </ds:schemaRefs>

</xml_diff>

<commit_message>
added answer to sub questions
</commit_message>
<xml_diff>
--- a/Week 1/Bendt_Jamison_ProblemSolving/Bendt_Jamison_ProblemSolving.docx
+++ b/Week 1/Bendt_Jamison_ProblemSolving/Bendt_Jamison_ProblemSolving.docx
@@ -1643,238 +1643,374 @@
           <w:sz w:val="22"/>
           <w:szCs w:val="20"/>
         </w:rPr>
-        <w:t>She has a limited number of fingers on a hand.</w:t>
+        <w:t xml:space="preserve">She has </w:t>
+      </w:r>
+      <w:r>
+        <w:rPr>
+          <w:rFonts w:ascii="Times" w:eastAsia="Times New Roman" w:hAnsi="Times" w:cs="Times New Roman"/>
+          <w:sz w:val="22"/>
+          <w:szCs w:val="20"/>
+        </w:rPr>
+        <w:t>a limited number of fingers on her</w:t>
+      </w:r>
+      <w:r>
+        <w:rPr>
+          <w:rFonts w:ascii="Times" w:eastAsia="Times New Roman" w:hAnsi="Times" w:cs="Times New Roman"/>
+          <w:sz w:val="22"/>
+          <w:szCs w:val="20"/>
+        </w:rPr>
+        <w:t xml:space="preserve"> hand</w:t>
+      </w:r>
+      <w:r>
+        <w:rPr>
+          <w:rFonts w:ascii="Times" w:eastAsia="Times New Roman" w:hAnsi="Times" w:cs="Times New Roman"/>
+          <w:sz w:val="22"/>
+          <w:szCs w:val="20"/>
+        </w:rPr>
+        <w:t>, the possibility of losing track by counting that way. The large number in the questions.</w:t>
+      </w:r>
+    </w:p>
+    <w:p>
+      <w:pPr>
+        <w:rPr>
+          <w:rFonts w:ascii="Times" w:eastAsia="Times New Roman" w:hAnsi="Times" w:cs="Times New Roman"/>
+          <w:i/>
+          <w:sz w:val="22"/>
+          <w:szCs w:val="20"/>
+        </w:rPr>
+      </w:pPr>
+    </w:p>
+    <w:p>
+      <w:pPr>
+        <w:rPr>
+          <w:rFonts w:ascii="Times" w:eastAsia="Times New Roman" w:hAnsi="Times" w:cs="Times New Roman"/>
+          <w:i/>
+          <w:sz w:val="22"/>
+          <w:szCs w:val="20"/>
+        </w:rPr>
+      </w:pPr>
+      <w:r>
+        <w:rPr>
+          <w:rFonts w:ascii="Times" w:eastAsia="Times New Roman" w:hAnsi="Times" w:cs="Times New Roman"/>
+          <w:i/>
+          <w:sz w:val="22"/>
+          <w:szCs w:val="20"/>
+        </w:rPr>
+        <w:tab/>
+      </w:r>
+      <w:r>
+        <w:rPr>
+          <w:rFonts w:ascii="Times" w:eastAsia="Times New Roman" w:hAnsi="Times" w:cs="Times New Roman"/>
+          <w:i/>
+          <w:sz w:val="22"/>
+          <w:szCs w:val="20"/>
+        </w:rPr>
+        <w:t xml:space="preserve">b) What are the sub-goals? </w:t>
+      </w:r>
+    </w:p>
+    <w:p>
+      <w:pPr>
+        <w:rPr>
+          <w:rFonts w:ascii="Times" w:eastAsia="Times New Roman" w:hAnsi="Times" w:cs="Times New Roman"/>
+          <w:sz w:val="22"/>
+          <w:szCs w:val="20"/>
+        </w:rPr>
+      </w:pPr>
+      <w:r>
+        <w:rPr>
+          <w:rFonts w:ascii="Times" w:eastAsia="Times New Roman" w:hAnsi="Times" w:cs="Times New Roman"/>
+          <w:sz w:val="22"/>
+          <w:szCs w:val="20"/>
+        </w:rPr>
+        <w:t>The sub-goals are to figure out which finger she will stop on by counting from 1-10, 1-100, 1-1000.</w:t>
+      </w:r>
+    </w:p>
+    <w:p>
+      <w:pPr>
+        <w:rPr>
+          <w:rFonts w:ascii="Times" w:eastAsia="Times New Roman" w:hAnsi="Times" w:cs="Times New Roman"/>
+          <w:sz w:val="22"/>
+          <w:szCs w:val="20"/>
+        </w:rPr>
+      </w:pPr>
+    </w:p>
+    <w:p>
+      <w:pPr>
+        <w:rPr>
+          <w:rFonts w:ascii="Times" w:eastAsia="Times New Roman" w:hAnsi="Times" w:cs="Times New Roman"/>
+          <w:b/>
+          <w:szCs w:val="20"/>
+        </w:rPr>
+      </w:pPr>
+      <w:r>
+        <w:rPr>
+          <w:rFonts w:ascii="Times" w:eastAsia="Times New Roman" w:hAnsi="Times" w:cs="Times New Roman"/>
+          <w:b/>
+          <w:szCs w:val="20"/>
+        </w:rPr>
+        <w:t xml:space="preserve">3) Identify potential solutions </w:t>
+      </w:r>
+    </w:p>
+    <w:p>
+      <w:pPr>
+        <w:rPr>
+          <w:rFonts w:ascii="Times" w:eastAsia="Times New Roman" w:hAnsi="Times" w:cs="Times New Roman"/>
+          <w:i/>
+          <w:sz w:val="22"/>
+          <w:szCs w:val="20"/>
+        </w:rPr>
+      </w:pPr>
+      <w:r>
+        <w:rPr>
+          <w:rFonts w:ascii="Times" w:eastAsia="Times New Roman" w:hAnsi="Times" w:cs="Times New Roman"/>
+          <w:sz w:val="22"/>
+          <w:szCs w:val="20"/>
+        </w:rPr>
+        <w:tab/>
+      </w:r>
+      <w:r>
+        <w:rPr>
+          <w:rFonts w:ascii="Times" w:eastAsia="Times New Roman" w:hAnsi="Times" w:cs="Times New Roman"/>
+          <w:i/>
+          <w:sz w:val="22"/>
+          <w:szCs w:val="20"/>
+        </w:rPr>
+        <w:t xml:space="preserve">a) For each of the sub-problems you’ve discussed in #2, what is a possible solution? </w:t>
+      </w:r>
+    </w:p>
+    <w:p>
+      <w:pPr>
+        <w:rPr>
+          <w:rFonts w:ascii="Times" w:eastAsia="Times New Roman" w:hAnsi="Times" w:cs="Times New Roman"/>
+          <w:sz w:val="22"/>
+          <w:szCs w:val="20"/>
+        </w:rPr>
+      </w:pPr>
+      <w:r>
+        <w:rPr>
+          <w:rFonts w:ascii="Times" w:eastAsia="Times New Roman" w:hAnsi="Times" w:cs="Times New Roman"/>
+          <w:sz w:val="22"/>
+          <w:szCs w:val="20"/>
+        </w:rPr>
+        <w:t xml:space="preserve">Well if you read carefully it gives you the answer to all 3 questions. </w:t>
+      </w:r>
+      <w:r>
+        <w:rPr>
+          <w:rFonts w:ascii="Times" w:eastAsia="Times New Roman" w:hAnsi="Times" w:cs="Times New Roman"/>
+          <w:sz w:val="22"/>
+          <w:szCs w:val="20"/>
+        </w:rPr>
+        <w:t>They are the same due to the 3 numbers chosen to stop on.</w:t>
+      </w:r>
+    </w:p>
+    <w:p>
+      <w:pPr>
+        <w:rPr>
+          <w:rFonts w:ascii="Times" w:eastAsia="Times New Roman" w:hAnsi="Times" w:cs="Times New Roman"/>
+          <w:sz w:val="22"/>
+          <w:szCs w:val="20"/>
+        </w:rPr>
+      </w:pPr>
+    </w:p>
+    <w:p>
+      <w:pPr>
+        <w:rPr>
+          <w:rFonts w:ascii="Times" w:eastAsia="Times New Roman" w:hAnsi="Times" w:cs="Times New Roman"/>
+          <w:b/>
+          <w:szCs w:val="20"/>
+        </w:rPr>
+      </w:pPr>
+      <w:r>
+        <w:rPr>
+          <w:rFonts w:ascii="Times" w:eastAsia="Times New Roman" w:hAnsi="Times" w:cs="Times New Roman"/>
+          <w:b/>
+          <w:szCs w:val="20"/>
+        </w:rPr>
+        <w:t xml:space="preserve">4) Evaluate each potential solution </w:t>
+      </w:r>
+    </w:p>
+    <w:p>
+      <w:pPr>
+        <w:rPr>
+          <w:rFonts w:ascii="Times" w:eastAsia="Times New Roman" w:hAnsi="Times" w:cs="Times New Roman"/>
+          <w:i/>
+          <w:sz w:val="22"/>
+          <w:szCs w:val="20"/>
+        </w:rPr>
+      </w:pPr>
+      <w:r>
+        <w:rPr>
+          <w:rFonts w:ascii="Times" w:eastAsia="Times New Roman" w:hAnsi="Times" w:cs="Times New Roman"/>
+          <w:sz w:val="22"/>
+          <w:szCs w:val="20"/>
+        </w:rPr>
+        <w:tab/>
+      </w:r>
+      <w:r>
+        <w:rPr>
+          <w:rFonts w:ascii="Times" w:eastAsia="Times New Roman" w:hAnsi="Times" w:cs="Times New Roman"/>
+          <w:i/>
+          <w:sz w:val="22"/>
+          <w:szCs w:val="20"/>
+        </w:rPr>
+        <w:t xml:space="preserve">a) Does each solution meet the goals? </w:t>
+      </w:r>
+    </w:p>
+    <w:p>
+      <w:pPr>
+        <w:rPr>
+          <w:rFonts w:ascii="Times" w:eastAsia="Times New Roman" w:hAnsi="Times" w:cs="Times New Roman"/>
+          <w:sz w:val="22"/>
+          <w:szCs w:val="20"/>
+        </w:rPr>
+      </w:pPr>
+      <w:r>
+        <w:rPr>
+          <w:rFonts w:ascii="Times" w:eastAsia="Times New Roman" w:hAnsi="Times" w:cs="Times New Roman"/>
+          <w:sz w:val="22"/>
+          <w:szCs w:val="20"/>
+        </w:rPr>
+        <w:t>The solution does meet the goals stated in this problem.</w:t>
+      </w:r>
+    </w:p>
+    <w:p>
+      <w:pPr>
+        <w:rPr>
+          <w:rFonts w:ascii="Times" w:eastAsia="Times New Roman" w:hAnsi="Times" w:cs="Times New Roman"/>
+          <w:i/>
+          <w:sz w:val="22"/>
+          <w:szCs w:val="20"/>
+        </w:rPr>
+      </w:pPr>
+    </w:p>
+    <w:p>
+      <w:pPr>
+        <w:rPr>
+          <w:rFonts w:ascii="Times" w:eastAsia="Times New Roman" w:hAnsi="Times" w:cs="Times New Roman"/>
+          <w:i/>
+          <w:sz w:val="22"/>
+          <w:szCs w:val="20"/>
+        </w:rPr>
+      </w:pPr>
+      <w:r>
+        <w:rPr>
+          <w:rFonts w:ascii="Times" w:eastAsia="Times New Roman" w:hAnsi="Times" w:cs="Times New Roman"/>
+          <w:i/>
+          <w:sz w:val="22"/>
+          <w:szCs w:val="20"/>
+        </w:rPr>
+        <w:tab/>
+        <w:t xml:space="preserve">b) Will each solution work for ALL cases? </w:t>
+      </w:r>
+    </w:p>
+    <w:p>
+      <w:pPr>
+        <w:rPr>
+          <w:rFonts w:ascii="Times" w:eastAsia="Times New Roman" w:hAnsi="Times" w:cs="Times New Roman"/>
+          <w:sz w:val="22"/>
+          <w:szCs w:val="20"/>
+        </w:rPr>
+      </w:pPr>
+      <w:r>
+        <w:rPr>
+          <w:rFonts w:ascii="Times" w:eastAsia="Times New Roman" w:hAnsi="Times" w:cs="Times New Roman"/>
+          <w:sz w:val="22"/>
+          <w:szCs w:val="20"/>
+        </w:rPr>
+        <w:t>The solution will work for each case because they are all connected because of the number chosen.</w:t>
+      </w:r>
+    </w:p>
+    <w:p>
+      <w:pPr>
+        <w:rPr>
+          <w:rFonts w:ascii="Times" w:eastAsia="Times New Roman" w:hAnsi="Times" w:cs="Times New Roman"/>
+          <w:sz w:val="22"/>
+          <w:szCs w:val="20"/>
+        </w:rPr>
+      </w:pPr>
+    </w:p>
+    <w:p>
+      <w:pPr>
+        <w:rPr>
+          <w:rFonts w:ascii="Times" w:eastAsia="Times New Roman" w:hAnsi="Times" w:cs="Times New Roman"/>
+          <w:b/>
+          <w:szCs w:val="20"/>
+        </w:rPr>
+      </w:pPr>
+      <w:r>
+        <w:rPr>
+          <w:rFonts w:ascii="Times" w:eastAsia="Times New Roman" w:hAnsi="Times" w:cs="Times New Roman"/>
+          <w:b/>
+          <w:szCs w:val="20"/>
+        </w:rPr>
+        <w:t xml:space="preserve">5) Choose a solution and develop a plan to implement it. </w:t>
+      </w:r>
+    </w:p>
+    <w:p>
+      <w:pPr>
+        <w:rPr>
+          <w:rFonts w:ascii="Times" w:eastAsia="Times New Roman" w:hAnsi="Times" w:cs="Times New Roman"/>
+          <w:i/>
+          <w:sz w:val="22"/>
+          <w:szCs w:val="20"/>
+        </w:rPr>
+      </w:pPr>
+      <w:r>
+        <w:rPr>
+          <w:rFonts w:ascii="Times" w:eastAsia="Times New Roman" w:hAnsi="Times" w:cs="Times New Roman"/>
+          <w:i/>
+          <w:sz w:val="22"/>
+          <w:szCs w:val="20"/>
+        </w:rPr>
+        <w:tab/>
+      </w:r>
+      <w:r>
+        <w:rPr>
+          <w:rFonts w:ascii="Times" w:eastAsia="Times New Roman" w:hAnsi="Times" w:cs="Times New Roman"/>
+          <w:i/>
+          <w:sz w:val="22"/>
+          <w:szCs w:val="20"/>
+        </w:rPr>
+        <w:t xml:space="preserve">a) Explain the solution in full. </w:t>
+      </w:r>
+    </w:p>
+    <w:p>
+      <w:pPr>
+        <w:rPr>
+          <w:rFonts w:ascii="Times" w:eastAsia="Times New Roman" w:hAnsi="Times" w:cs="Times New Roman"/>
+          <w:i/>
+          <w:sz w:val="22"/>
+          <w:szCs w:val="20"/>
+        </w:rPr>
+      </w:pPr>
+      <w:r>
+        <w:rPr>
+          <w:rFonts w:ascii="Times" w:eastAsia="Times New Roman" w:hAnsi="Times" w:cs="Times New Roman"/>
+          <w:sz w:val="22"/>
+          <w:szCs w:val="20"/>
+        </w:rPr>
+        <w:t xml:space="preserve">If she stops at 10 on her first finger, essentially they would all end on that </w:t>
+      </w:r>
+      <w:proofErr w:type="gramStart"/>
+      <w:r>
+        <w:rPr>
+          <w:rFonts w:ascii="Times" w:eastAsia="Times New Roman" w:hAnsi="Times" w:cs="Times New Roman"/>
+          <w:sz w:val="22"/>
+          <w:szCs w:val="20"/>
+        </w:rPr>
+        <w:t>same</w:t>
+      </w:r>
+      <w:proofErr w:type="gramEnd"/>
+      <w:r>
+        <w:rPr>
+          <w:rFonts w:ascii="Times" w:eastAsia="Times New Roman" w:hAnsi="Times" w:cs="Times New Roman"/>
+          <w:sz w:val="22"/>
+          <w:szCs w:val="20"/>
+        </w:rPr>
+        <w:t xml:space="preserve"> finger because the are all products of 10.</w:t>
       </w:r>
       <w:bookmarkStart w:id="0" w:name="_GoBack"/>
       <w:bookmarkEnd w:id="0"/>
-    </w:p>
-    <w:p>
-      <w:pPr>
-        <w:rPr>
-          <w:rFonts w:ascii="Times" w:eastAsia="Times New Roman" w:hAnsi="Times" w:cs="Times New Roman"/>
-          <w:i/>
-          <w:sz w:val="22"/>
-          <w:szCs w:val="20"/>
-        </w:rPr>
-      </w:pPr>
-    </w:p>
-    <w:p>
-      <w:pPr>
-        <w:rPr>
-          <w:rFonts w:ascii="Times" w:eastAsia="Times New Roman" w:hAnsi="Times" w:cs="Times New Roman"/>
-          <w:i/>
-          <w:sz w:val="22"/>
-          <w:szCs w:val="20"/>
-        </w:rPr>
-      </w:pPr>
-      <w:r>
-        <w:rPr>
-          <w:rFonts w:ascii="Times" w:eastAsia="Times New Roman" w:hAnsi="Times" w:cs="Times New Roman"/>
-          <w:i/>
-          <w:sz w:val="22"/>
-          <w:szCs w:val="20"/>
-        </w:rPr>
-        <w:tab/>
-      </w:r>
-      <w:r>
-        <w:rPr>
-          <w:rFonts w:ascii="Times" w:eastAsia="Times New Roman" w:hAnsi="Times" w:cs="Times New Roman"/>
-          <w:i/>
-          <w:sz w:val="22"/>
-          <w:szCs w:val="20"/>
-        </w:rPr>
-        <w:t xml:space="preserve">b) What are the sub-goals? </w:t>
-      </w:r>
-    </w:p>
-    <w:p>
-      <w:pPr>
-        <w:rPr>
-          <w:rFonts w:ascii="Times" w:eastAsia="Times New Roman" w:hAnsi="Times" w:cs="Times New Roman"/>
-          <w:sz w:val="22"/>
-          <w:szCs w:val="20"/>
-        </w:rPr>
-      </w:pPr>
-    </w:p>
-    <w:p>
-      <w:pPr>
-        <w:rPr>
-          <w:rFonts w:ascii="Times" w:eastAsia="Times New Roman" w:hAnsi="Times" w:cs="Times New Roman"/>
-          <w:b/>
-          <w:szCs w:val="20"/>
-        </w:rPr>
-      </w:pPr>
-      <w:r>
-        <w:rPr>
-          <w:rFonts w:ascii="Times" w:eastAsia="Times New Roman" w:hAnsi="Times" w:cs="Times New Roman"/>
-          <w:b/>
-          <w:szCs w:val="20"/>
-        </w:rPr>
-        <w:t xml:space="preserve">3) Identify potential solutions </w:t>
-      </w:r>
-    </w:p>
-    <w:p>
-      <w:pPr>
-        <w:rPr>
-          <w:rFonts w:ascii="Times" w:eastAsia="Times New Roman" w:hAnsi="Times" w:cs="Times New Roman"/>
-          <w:sz w:val="22"/>
-          <w:szCs w:val="20"/>
-        </w:rPr>
-      </w:pPr>
-      <w:r>
-        <w:rPr>
-          <w:rFonts w:ascii="Times" w:eastAsia="Times New Roman" w:hAnsi="Times" w:cs="Times New Roman"/>
-          <w:sz w:val="22"/>
-          <w:szCs w:val="20"/>
-        </w:rPr>
-        <w:tab/>
-      </w:r>
-      <w:r>
-        <w:rPr>
-          <w:rFonts w:ascii="Times" w:eastAsia="Times New Roman" w:hAnsi="Times" w:cs="Times New Roman"/>
-          <w:sz w:val="22"/>
-          <w:szCs w:val="20"/>
-        </w:rPr>
-        <w:t xml:space="preserve">a) For each of the sub-problems you’ve discussed in #2, what is a possible solution? </w:t>
-      </w:r>
-    </w:p>
-    <w:p>
-      <w:pPr>
-        <w:rPr>
-          <w:rFonts w:ascii="Times" w:eastAsia="Times New Roman" w:hAnsi="Times" w:cs="Times New Roman"/>
-          <w:sz w:val="22"/>
-          <w:szCs w:val="20"/>
-        </w:rPr>
-      </w:pPr>
-    </w:p>
-    <w:p>
-      <w:pPr>
-        <w:rPr>
-          <w:rFonts w:ascii="Times" w:eastAsia="Times New Roman" w:hAnsi="Times" w:cs="Times New Roman"/>
-          <w:b/>
-          <w:szCs w:val="20"/>
-        </w:rPr>
-      </w:pPr>
-      <w:r>
-        <w:rPr>
-          <w:rFonts w:ascii="Times" w:eastAsia="Times New Roman" w:hAnsi="Times" w:cs="Times New Roman"/>
-          <w:b/>
-          <w:szCs w:val="20"/>
-        </w:rPr>
-        <w:t xml:space="preserve">4) Evaluate each potential solution </w:t>
-      </w:r>
-    </w:p>
-    <w:p>
-      <w:pPr>
-        <w:rPr>
-          <w:rFonts w:ascii="Times" w:eastAsia="Times New Roman" w:hAnsi="Times" w:cs="Times New Roman"/>
-          <w:sz w:val="22"/>
-          <w:szCs w:val="20"/>
-        </w:rPr>
-      </w:pPr>
-      <w:r>
-        <w:rPr>
-          <w:rFonts w:ascii="Times" w:eastAsia="Times New Roman" w:hAnsi="Times" w:cs="Times New Roman"/>
-          <w:sz w:val="22"/>
-          <w:szCs w:val="20"/>
-        </w:rPr>
-        <w:tab/>
-      </w:r>
-      <w:r>
-        <w:rPr>
-          <w:rFonts w:ascii="Times" w:eastAsia="Times New Roman" w:hAnsi="Times" w:cs="Times New Roman"/>
-          <w:sz w:val="22"/>
-          <w:szCs w:val="20"/>
-        </w:rPr>
-        <w:t xml:space="preserve">a) Does each solution meet the goals? </w:t>
-      </w:r>
-    </w:p>
-    <w:p>
-      <w:pPr>
-        <w:rPr>
-          <w:rFonts w:ascii="Times" w:eastAsia="Times New Roman" w:hAnsi="Times" w:cs="Times New Roman"/>
-          <w:sz w:val="22"/>
-          <w:szCs w:val="20"/>
-        </w:rPr>
-      </w:pPr>
-    </w:p>
-    <w:p>
-      <w:pPr>
-        <w:rPr>
-          <w:rFonts w:ascii="Times" w:eastAsia="Times New Roman" w:hAnsi="Times" w:cs="Times New Roman"/>
-          <w:sz w:val="22"/>
-          <w:szCs w:val="20"/>
-        </w:rPr>
-      </w:pPr>
-      <w:r>
-        <w:rPr>
-          <w:rFonts w:ascii="Times" w:eastAsia="Times New Roman" w:hAnsi="Times" w:cs="Times New Roman"/>
-          <w:sz w:val="22"/>
-          <w:szCs w:val="20"/>
-        </w:rPr>
-        <w:tab/>
-      </w:r>
-      <w:r>
-        <w:rPr>
-          <w:rFonts w:ascii="Times" w:eastAsia="Times New Roman" w:hAnsi="Times" w:cs="Times New Roman"/>
-          <w:sz w:val="22"/>
-          <w:szCs w:val="20"/>
-        </w:rPr>
-        <w:t xml:space="preserve">b) Will each solution work for ALL cases? </w:t>
-      </w:r>
-    </w:p>
-    <w:p>
-      <w:pPr>
-        <w:rPr>
-          <w:rFonts w:ascii="Times" w:eastAsia="Times New Roman" w:hAnsi="Times" w:cs="Times New Roman"/>
-          <w:sz w:val="22"/>
-          <w:szCs w:val="20"/>
-        </w:rPr>
-      </w:pPr>
-    </w:p>
-    <w:p>
-      <w:pPr>
-        <w:rPr>
-          <w:rFonts w:ascii="Times" w:eastAsia="Times New Roman" w:hAnsi="Times" w:cs="Times New Roman"/>
-          <w:b/>
-          <w:szCs w:val="20"/>
-        </w:rPr>
-      </w:pPr>
-      <w:r>
-        <w:rPr>
-          <w:rFonts w:ascii="Times" w:eastAsia="Times New Roman" w:hAnsi="Times" w:cs="Times New Roman"/>
-          <w:b/>
-          <w:szCs w:val="20"/>
-        </w:rPr>
-        <w:t xml:space="preserve">5) Choose a solution and develop a plan to implement it. </w:t>
-      </w:r>
-    </w:p>
-    <w:p>
-      <w:pPr>
-        <w:rPr>
-          <w:rFonts w:ascii="Times" w:eastAsia="Times New Roman" w:hAnsi="Times" w:cs="Times New Roman"/>
-          <w:i/>
-          <w:sz w:val="22"/>
-          <w:szCs w:val="20"/>
-        </w:rPr>
-      </w:pPr>
-      <w:r>
-        <w:rPr>
-          <w:rFonts w:ascii="Times" w:eastAsia="Times New Roman" w:hAnsi="Times" w:cs="Times New Roman"/>
-          <w:i/>
-          <w:sz w:val="22"/>
-          <w:szCs w:val="20"/>
-        </w:rPr>
-        <w:tab/>
-      </w:r>
-      <w:r>
-        <w:rPr>
-          <w:rFonts w:ascii="Times" w:eastAsia="Times New Roman" w:hAnsi="Times" w:cs="Times New Roman"/>
-          <w:i/>
-          <w:sz w:val="22"/>
-          <w:szCs w:val="20"/>
-        </w:rPr>
-        <w:t xml:space="preserve">a) Explain the solution in full. </w:t>
-      </w:r>
     </w:p>
     <w:p>
       <w:pPr>
@@ -3573,7 +3709,7 @@
 </file>
 
 <file path=customXml/itemProps1.xml><?xml version="1.0" encoding="utf-8"?>
-<ds:datastoreItem xmlns:ds="http://schemas.openxmlformats.org/officeDocument/2006/customXml" ds:itemID="{1FF44916-7C6A-2D47-B0AB-61C91D5838E0}">
+<ds:datastoreItem xmlns:ds="http://schemas.openxmlformats.org/officeDocument/2006/customXml" ds:itemID="{2EAEBBA1-9239-474E-8AA4-9A84EF0AC431}">
   <ds:schemaRefs>
     <ds:schemaRef ds:uri="http://schemas.openxmlformats.org/officeDocument/2006/bibliography"/>
   </ds:schemaRefs>

</xml_diff>